<commit_message>
Implemented the 'Test_Can_Get_Book_By_Id' test, and updated the UC Returned Borrowed Book Test Scenario Script to reflect the test results.
</commit_message>
<xml_diff>
--- a/Assignment 1/Test Specification & Results/UC Return Borrowed Book Test Scenario Script.docx
+++ b/Assignment 1/Test Specification & Results/UC Return Borrowed Book Test Scenario Script.docx
@@ -1817,29 +1817,27 @@
     </w:p>
     <w:p>
       <w:pPr>
-        <w:pStyle w:val="Heading2"/>
-      </w:pPr>
-      <w:r>
+        <w:pStyle w:val="Heading3"/>
+      </w:pPr>
+      <w:r>
+        <w:rPr>
+          <w:rStyle w:val="Heading2Char"/>
+          <w:b/>
+          <w:sz w:val="22"/>
+        </w:rPr>
         <w:lastRenderedPageBreak/>
-        <w:t>Unit Tests for Return Borrowed Book Use Case</w:t>
+        <w:t>ILOANDAO2 – Test_Can_Create_Pending_Loan</w:t>
+      </w:r>
+      <w:r>
+        <w:t xml:space="preserve"> </w:t>
       </w:r>
     </w:p>
     <w:p>
       <w:pPr>
-        <w:pStyle w:val="Heading3"/>
-      </w:pPr>
-      <w:r>
-        <w:t>IBOOK2 – Test_Can_Return_Book</w:t>
-      </w:r>
-    </w:p>
-    <w:p/>
-    <w:p>
-      <w:pPr>
         <w:pStyle w:val="Caption"/>
         <w:jc w:val="left"/>
         <w:rPr>
           <w:rStyle w:val="Emphasis"/>
-          <w:b/>
           <w:u w:val="single"/>
         </w:rPr>
       </w:pPr>
@@ -1860,6 +1858,7 @@
         <w:t>Return Borrowed Book Use Case</w:t>
       </w:r>
     </w:p>
+    <w:p/>
     <w:p>
       <w:r>
         <w:rPr>
@@ -1874,14 +1873,55 @@
         <w:br/>
       </w:r>
       <w:r>
-        <w:t>To ensure that a book that has been borrowed can be returned.</w:t>
+        <w:t xml:space="preserve">A test to ensure that an </w:t>
+      </w:r>
+      <w:r>
+        <w:rPr>
+          <w:i/>
+        </w:rPr>
+        <w:t>ILoan</w:t>
+      </w:r>
+      <w:r>
+        <w:t xml:space="preserve"> object can be created and to the </w:t>
+      </w:r>
+      <w:r>
+        <w:rPr>
+          <w:i/>
+        </w:rPr>
+        <w:t>ILoanDAO</w:t>
+      </w:r>
+      <w:r>
+        <w:t xml:space="preserve"> object based on the </w:t>
+      </w:r>
+      <w:r>
+        <w:rPr>
+          <w:i/>
+        </w:rPr>
+        <w:t>IMember</w:t>
+      </w:r>
+      <w:r>
+        <w:t xml:space="preserve"> and </w:t>
+      </w:r>
+      <w:r>
+        <w:rPr>
+          <w:i/>
+        </w:rPr>
+        <w:t>IBook</w:t>
+      </w:r>
+      <w:r>
+        <w:t xml:space="preserve"> objects.</w:t>
       </w:r>
     </w:p>
     <w:p>
-      <w:r>
+      <w:pPr>
         <w:rPr>
           <w:b/>
         </w:rPr>
+      </w:pPr>
+      <w:r>
+        <w:rPr>
+          <w:b/>
+        </w:rPr>
         <w:t xml:space="preserve">Pre-conditions: </w:t>
       </w:r>
       <w:r>
@@ -1889,9 +1929,51 @@
           <w:b/>
         </w:rPr>
         <w:br/>
-      </w:r>
-      <w:r>
-        <w:t>- The book must be in the ON_LOAN state.</w:t>
+        <w:t xml:space="preserve">- </w:t>
+      </w:r>
+      <w:r>
+        <w:t xml:space="preserve">The </w:t>
+      </w:r>
+      <w:r>
+        <w:rPr>
+          <w:i/>
+        </w:rPr>
+        <w:t>ILoanDAO</w:t>
+      </w:r>
+      <w:r>
+        <w:t xml:space="preserve"> object must have the pending loan list for the specified member.</w:t>
+      </w:r>
+      <w:r>
+        <w:rPr>
+          <w:b/>
+        </w:rPr>
+        <w:br/>
+        <w:t>-</w:t>
+      </w:r>
+      <w:r>
+        <w:t xml:space="preserve"> The </w:t>
+      </w:r>
+      <w:r>
+        <w:rPr>
+          <w:i/>
+        </w:rPr>
+        <w:t>IMember</w:t>
+      </w:r>
+      <w:r>
+        <w:t xml:space="preserve"> object must exist.</w:t>
+      </w:r>
+      <w:r>
+        <w:br/>
+        <w:t xml:space="preserve">- The </w:t>
+      </w:r>
+      <w:r>
+        <w:rPr>
+          <w:i/>
+        </w:rPr>
+        <w:t>IBook</w:t>
+      </w:r>
+      <w:r>
+        <w:t xml:space="preserve"> object must exist.</w:t>
       </w:r>
     </w:p>
     <w:p>
@@ -1908,11 +1990,22 @@
         <w:br/>
       </w:r>
       <w:r>
-        <w:t>- The book will be in the AVAILABLE state if the book is returned not damaged or the book will be in the DAMAGED state if the book is returned damaged.</w:t>
-      </w:r>
-      <w:r>
-        <w:br/>
-        <w:t>- The ILoan object will be removed from the IBook object.</w:t>
+        <w:t xml:space="preserve">- A new </w:t>
+      </w:r>
+      <w:r>
+        <w:rPr>
+          <w:i/>
+        </w:rPr>
+        <w:t>ILoan</w:t>
+      </w:r>
+      <w:r>
+        <w:t xml:space="preserve"> object is returned with a valid id</w:t>
+      </w:r>
+      <w:r>
+        <w:t xml:space="preserve"> and in the PENDING state</w:t>
+      </w:r>
+      <w:r>
+        <w:t>.</w:t>
       </w:r>
       <w:r>
         <w:t xml:space="preserve"> </w:t>
@@ -1932,7 +2025,29 @@
         <w:br/>
       </w:r>
       <w:r>
-        <w:t>- A valid IBook object that is in the ON_LOAN state.</w:t>
+        <w:t xml:space="preserve">- The </w:t>
+      </w:r>
+      <w:r>
+        <w:rPr>
+          <w:i/>
+        </w:rPr>
+        <w:t>IBook</w:t>
+      </w:r>
+      <w:r>
+        <w:t xml:space="preserve"> and </w:t>
+      </w:r>
+      <w:r>
+        <w:rPr>
+          <w:i/>
+        </w:rPr>
+        <w:t>IMember</w:t>
+      </w:r>
+      <w:r>
+        <w:t xml:space="preserve"> objects.</w:t>
+      </w:r>
+      <w:r>
+        <w:br/>
+        <w:t>- A borrow date and a due date.</w:t>
       </w:r>
     </w:p>
     <w:tbl>
@@ -2103,6 +2218,10 @@
           <w:p>
             <w:pPr>
               <w:pStyle w:val="proc"/>
+              <w:numPr>
+                <w:ilvl w:val="0"/>
+                <w:numId w:val="34"/>
+              </w:numPr>
               <w:rPr>
                 <w:sz w:val="24"/>
               </w:rPr>
@@ -2133,7 +2252,20 @@
               <w:rPr>
                 <w:sz w:val="24"/>
               </w:rPr>
-              <w:t>Create mock IBook object in the ON_LOAN state</w:t>
+              <w:t xml:space="preserve">Create mock </w:t>
+            </w:r>
+            <w:r>
+              <w:rPr>
+                <w:i/>
+                <w:sz w:val="24"/>
+              </w:rPr>
+              <w:t xml:space="preserve">IMember </w:t>
+            </w:r>
+            <w:r>
+              <w:rPr>
+                <w:sz w:val="24"/>
+              </w:rPr>
+              <w:t xml:space="preserve">object. </w:t>
             </w:r>
           </w:p>
         </w:tc>
@@ -2152,7 +2284,20 @@
               <w:rPr>
                 <w:sz w:val="24"/>
               </w:rPr>
-              <w:t>IBook object is created</w:t>
+              <w:t xml:space="preserve">New </w:t>
+            </w:r>
+            <w:r>
+              <w:rPr>
+                <w:i/>
+                <w:sz w:val="24"/>
+              </w:rPr>
+              <w:t>IMember</w:t>
+            </w:r>
+            <w:r>
+              <w:rPr>
+                <w:sz w:val="24"/>
+              </w:rPr>
+              <w:t xml:space="preserve"> object is created</w:t>
             </w:r>
           </w:p>
         </w:tc>
@@ -2166,6 +2311,9 @@
               <w:spacing w:before="80" w:after="80"/>
               <w:jc w:val="center"/>
             </w:pPr>
+            <w:r>
+              <w:t>P</w:t>
+            </w:r>
           </w:p>
         </w:tc>
         <w:tc>
@@ -2215,9 +2363,6 @@
                 <w:ilvl w:val="0"/>
                 <w:numId w:val="0"/>
               </w:numPr>
-              <w:rPr>
-                <w:sz w:val="24"/>
-              </w:rPr>
             </w:pPr>
             <w:r>
               <w:rPr>
@@ -2230,32 +2375,19 @@
                 <w:i/>
                 <w:sz w:val="24"/>
               </w:rPr>
-              <w:t>returnBook</w:t>
+              <w:t>createNewPendingList</w:t>
+            </w:r>
+            <w:r>
+              <w:t xml:space="preserve"> method to create pending list for the </w:t>
             </w:r>
             <w:r>
               <w:rPr>
                 <w:i/>
-                <w:sz w:val="24"/>
-              </w:rPr>
-              <w:t xml:space="preserve"> </w:t>
-            </w:r>
-            <w:r>
-              <w:rPr>
-                <w:sz w:val="24"/>
-              </w:rPr>
-              <w:t xml:space="preserve"> </w:t>
-            </w:r>
-            <w:r>
-              <w:rPr>
-                <w:sz w:val="24"/>
-              </w:rPr>
-              <w:t>method</w:t>
-            </w:r>
-            <w:r>
-              <w:rPr>
-                <w:sz w:val="24"/>
-              </w:rPr>
-              <w:t xml:space="preserve"> with the damaged flag set to false</w:t>
+              </w:rPr>
+              <w:t>IMember</w:t>
+            </w:r>
+            <w:r>
+              <w:t xml:space="preserve"> object.</w:t>
             </w:r>
           </w:p>
         </w:tc>
@@ -2272,22 +2404,16 @@
             </w:pPr>
             <w:r>
               <w:rPr>
-                <w:sz w:val="24"/>
-              </w:rPr>
-              <w:t xml:space="preserve">The </w:t>
-            </w:r>
-            <w:r>
-              <w:rPr>
                 <w:i/>
                 <w:sz w:val="24"/>
               </w:rPr>
-              <w:t>IBook</w:t>
-            </w:r>
-            <w:r>
-              <w:rPr>
-                <w:sz w:val="24"/>
-              </w:rPr>
-              <w:t xml:space="preserve"> object is set returned and in the AVAILABLE state</w:t>
+              <w:t>ILoanDAO</w:t>
+            </w:r>
+            <w:r>
+              <w:rPr>
+                <w:sz w:val="24"/>
+              </w:rPr>
+              <w:t xml:space="preserve"> object has new pending loan list for the member</w:t>
             </w:r>
           </w:p>
         </w:tc>
@@ -2301,6 +2427,9 @@
               <w:spacing w:before="80" w:after="80"/>
               <w:jc w:val="center"/>
             </w:pPr>
+            <w:r>
+              <w:t>P</w:t>
+            </w:r>
           </w:p>
         </w:tc>
         <w:tc>
@@ -2350,10 +2479,41 @@
                 <w:ilvl w:val="0"/>
                 <w:numId w:val="0"/>
               </w:numPr>
-              <w:rPr>
-                <w:sz w:val="24"/>
-              </w:rPr>
             </w:pPr>
+            <w:r>
+              <w:rPr>
+                <w:sz w:val="24"/>
+              </w:rPr>
+              <w:t xml:space="preserve">Call the </w:t>
+            </w:r>
+            <w:r>
+              <w:rPr>
+                <w:i/>
+                <w:sz w:val="24"/>
+              </w:rPr>
+              <w:t xml:space="preserve">createPendingLoan </w:t>
+            </w:r>
+            <w:r>
+              <w:t xml:space="preserve">method with the </w:t>
+            </w:r>
+            <w:r>
+              <w:rPr>
+                <w:i/>
+              </w:rPr>
+              <w:t xml:space="preserve">IBook </w:t>
+            </w:r>
+            <w:r>
+              <w:t xml:space="preserve">and </w:t>
+            </w:r>
+            <w:r>
+              <w:rPr>
+                <w:i/>
+              </w:rPr>
+              <w:t xml:space="preserve">IMember </w:t>
+            </w:r>
+            <w:r>
+              <w:t>object to create the new pending loan.</w:t>
+            </w:r>
           </w:p>
         </w:tc>
         <w:tc>
@@ -2367,6 +2527,25 @@
                 <w:sz w:val="24"/>
               </w:rPr>
             </w:pPr>
+            <w:r>
+              <w:rPr>
+                <w:sz w:val="24"/>
+              </w:rPr>
+              <w:t xml:space="preserve">The new </w:t>
+            </w:r>
+            <w:r>
+              <w:rPr>
+                <w:i/>
+                <w:sz w:val="24"/>
+              </w:rPr>
+              <w:t xml:space="preserve">ILoan </w:t>
+            </w:r>
+            <w:r>
+              <w:rPr>
+                <w:sz w:val="24"/>
+              </w:rPr>
+              <w:t>object is created in the PENDING state</w:t>
+            </w:r>
           </w:p>
         </w:tc>
         <w:tc>
@@ -2379,6 +2558,9 @@
               <w:spacing w:before="80" w:after="80"/>
               <w:jc w:val="center"/>
             </w:pPr>
+            <w:r>
+              <w:t>P</w:t>
+            </w:r>
           </w:p>
         </w:tc>
         <w:tc>
@@ -2394,33 +2576,171 @@
         </w:tc>
       </w:tr>
     </w:tbl>
+    <w:p/>
     <w:p>
       <w:pPr>
-        <w:rPr>
-          <w:rStyle w:val="Heading2Char"/>
-        </w:rPr>
+        <w:spacing w:before="0"/>
       </w:pPr>
     </w:p>
     <w:p>
       <w:pPr>
-        <w:rPr>
-          <w:rStyle w:val="Heading2Char"/>
-        </w:rPr>
+        <w:spacing w:before="0"/>
       </w:pPr>
     </w:p>
     <w:p>
       <w:pPr>
         <w:spacing w:before="0"/>
-      </w:pPr>
-      <w:r>
         <w:rPr>
           <w:b/>
           <w:sz w:val="24"/>
           <w:szCs w:val="24"/>
         </w:rPr>
+      </w:pPr>
+      <w:r>
+        <w:rPr>
+          <w:b/>
+          <w:sz w:val="24"/>
+          <w:szCs w:val="24"/>
+        </w:rPr>
         <w:t xml:space="preserve">Test Results: </w:t>
       </w:r>
     </w:p>
+    <w:p>
+      <w:pPr>
+        <w:spacing w:before="0"/>
+        <w:rPr>
+          <w:b/>
+          <w:sz w:val="24"/>
+          <w:szCs w:val="24"/>
+        </w:rPr>
+      </w:pPr>
+    </w:p>
+    <w:tbl>
+      <w:tblPr>
+        <w:tblStyle w:val="TableGrid"/>
+        <w:tblW w:w="8148" w:type="dxa"/>
+        <w:tblLook w:val="0020" w:firstRow="1" w:lastRow="0" w:firstColumn="0" w:lastColumn="0" w:noHBand="0" w:noVBand="0"/>
+      </w:tblPr>
+      <w:tblGrid>
+        <w:gridCol w:w="1977"/>
+        <w:gridCol w:w="1559"/>
+        <w:gridCol w:w="4612"/>
+      </w:tblGrid>
+      <w:tr>
+        <w:tc>
+          <w:tcPr>
+            <w:tcW w:w="1977" w:type="dxa"/>
+            <w:shd w:val="clear" w:color="auto" w:fill="BFBFBF" w:themeFill="background1" w:themeFillShade="BF"/>
+          </w:tcPr>
+          <w:p>
+            <w:pPr>
+              <w:jc w:val="center"/>
+              <w:rPr>
+                <w:b/>
+              </w:rPr>
+            </w:pPr>
+            <w:r>
+              <w:rPr>
+                <w:b/>
+              </w:rPr>
+              <w:t>Date/Time</w:t>
+            </w:r>
+          </w:p>
+        </w:tc>
+        <w:tc>
+          <w:tcPr>
+            <w:tcW w:w="1559" w:type="dxa"/>
+            <w:shd w:val="clear" w:color="auto" w:fill="BFBFBF" w:themeFill="background1" w:themeFillShade="BF"/>
+          </w:tcPr>
+          <w:p>
+            <w:pPr>
+              <w:jc w:val="center"/>
+              <w:rPr>
+                <w:b/>
+              </w:rPr>
+            </w:pPr>
+            <w:r>
+              <w:rPr>
+                <w:b/>
+              </w:rPr>
+              <w:t>Tester</w:t>
+            </w:r>
+          </w:p>
+        </w:tc>
+        <w:tc>
+          <w:tcPr>
+            <w:tcW w:w="4612" w:type="dxa"/>
+            <w:shd w:val="clear" w:color="auto" w:fill="BFBFBF" w:themeFill="background1" w:themeFillShade="BF"/>
+          </w:tcPr>
+          <w:p>
+            <w:pPr>
+              <w:jc w:val="center"/>
+              <w:rPr>
+                <w:b/>
+              </w:rPr>
+            </w:pPr>
+            <w:r>
+              <w:rPr>
+                <w:b/>
+              </w:rPr>
+              <w:t>Status</w:t>
+            </w:r>
+          </w:p>
+        </w:tc>
+      </w:tr>
+      <w:tr>
+        <w:tc>
+          <w:tcPr>
+            <w:tcW w:w="1977" w:type="dxa"/>
+          </w:tcPr>
+          <w:p>
+            <w:r>
+              <w:t>28/08/14 6:22 pm</w:t>
+            </w:r>
+          </w:p>
+        </w:tc>
+        <w:tc>
+          <w:tcPr>
+            <w:tcW w:w="1559" w:type="dxa"/>
+          </w:tcPr>
+          <w:p>
+            <w:r>
+              <w:t>Justin McKay</w:t>
+            </w:r>
+          </w:p>
+        </w:tc>
+        <w:tc>
+          <w:tcPr>
+            <w:tcW w:w="4612" w:type="dxa"/>
+          </w:tcPr>
+          <w:p>
+            <w:r>
+              <w:t>Test Passed.</w:t>
+            </w:r>
+          </w:p>
+        </w:tc>
+      </w:tr>
+      <w:tr>
+        <w:tc>
+          <w:tcPr>
+            <w:tcW w:w="1977" w:type="dxa"/>
+          </w:tcPr>
+          <w:p/>
+        </w:tc>
+        <w:tc>
+          <w:tcPr>
+            <w:tcW w:w="1559" w:type="dxa"/>
+          </w:tcPr>
+          <w:p/>
+        </w:tc>
+        <w:tc>
+          <w:tcPr>
+            <w:tcW w:w="4612" w:type="dxa"/>
+          </w:tcPr>
+          <w:p/>
+        </w:tc>
+      </w:tr>
+    </w:tbl>
     <w:p>
       <w:pPr>
         <w:rPr>
@@ -3109,47 +3429,206 @@
     <w:p>
       <w:pPr>
         <w:spacing w:before="0"/>
-      </w:pPr>
-      <w:r>
         <w:rPr>
           <w:b/>
           <w:sz w:val="24"/>
           <w:szCs w:val="24"/>
         </w:rPr>
+      </w:pPr>
+      <w:r>
+        <w:rPr>
+          <w:b/>
+          <w:sz w:val="24"/>
+          <w:szCs w:val="24"/>
+        </w:rPr>
         <w:t xml:space="preserve">Test Results: </w:t>
       </w:r>
     </w:p>
     <w:p>
       <w:pPr>
         <w:spacing w:before="0"/>
-      </w:pPr>
-      <w:r>
-        <w:br w:type="page"/>
-      </w:r>
+        <w:rPr>
+          <w:b/>
+          <w:sz w:val="24"/>
+          <w:szCs w:val="24"/>
+        </w:rPr>
+      </w:pPr>
+    </w:p>
+    <w:tbl>
+      <w:tblPr>
+        <w:tblStyle w:val="TableGrid"/>
+        <w:tblW w:w="8148" w:type="dxa"/>
+        <w:tblLook w:val="0020" w:firstRow="1" w:lastRow="0" w:firstColumn="0" w:lastColumn="0" w:noHBand="0" w:noVBand="0"/>
+      </w:tblPr>
+      <w:tblGrid>
+        <w:gridCol w:w="1977"/>
+        <w:gridCol w:w="1559"/>
+        <w:gridCol w:w="4612"/>
+      </w:tblGrid>
+      <w:tr>
+        <w:tc>
+          <w:tcPr>
+            <w:tcW w:w="1977" w:type="dxa"/>
+            <w:shd w:val="clear" w:color="auto" w:fill="BFBFBF" w:themeFill="background1" w:themeFillShade="BF"/>
+          </w:tcPr>
+          <w:p>
+            <w:pPr>
+              <w:jc w:val="center"/>
+              <w:rPr>
+                <w:b/>
+              </w:rPr>
+            </w:pPr>
+            <w:r>
+              <w:rPr>
+                <w:b/>
+              </w:rPr>
+              <w:t>Date/Time</w:t>
+            </w:r>
+          </w:p>
+        </w:tc>
+        <w:tc>
+          <w:tcPr>
+            <w:tcW w:w="1559" w:type="dxa"/>
+            <w:shd w:val="clear" w:color="auto" w:fill="BFBFBF" w:themeFill="background1" w:themeFillShade="BF"/>
+          </w:tcPr>
+          <w:p>
+            <w:pPr>
+              <w:jc w:val="center"/>
+              <w:rPr>
+                <w:b/>
+              </w:rPr>
+            </w:pPr>
+            <w:r>
+              <w:rPr>
+                <w:b/>
+              </w:rPr>
+              <w:t>Tester</w:t>
+            </w:r>
+          </w:p>
+        </w:tc>
+        <w:tc>
+          <w:tcPr>
+            <w:tcW w:w="4612" w:type="dxa"/>
+            <w:shd w:val="clear" w:color="auto" w:fill="BFBFBF" w:themeFill="background1" w:themeFillShade="BF"/>
+          </w:tcPr>
+          <w:p>
+            <w:pPr>
+              <w:jc w:val="center"/>
+              <w:rPr>
+                <w:b/>
+              </w:rPr>
+            </w:pPr>
+            <w:r>
+              <w:rPr>
+                <w:b/>
+              </w:rPr>
+              <w:t>Status</w:t>
+            </w:r>
+          </w:p>
+        </w:tc>
+      </w:tr>
+      <w:tr>
+        <w:tc>
+          <w:tcPr>
+            <w:tcW w:w="1977" w:type="dxa"/>
+          </w:tcPr>
+          <w:p>
+            <w:r>
+              <w:t>28/08/14 6:</w:t>
+            </w:r>
+            <w:r>
+              <w:t>58</w:t>
+            </w:r>
+            <w:bookmarkStart w:id="8" w:name="_GoBack"/>
+            <w:bookmarkEnd w:id="8"/>
+            <w:r>
+              <w:t xml:space="preserve"> pm</w:t>
+            </w:r>
+          </w:p>
+        </w:tc>
+        <w:tc>
+          <w:tcPr>
+            <w:tcW w:w="1559" w:type="dxa"/>
+          </w:tcPr>
+          <w:p>
+            <w:r>
+              <w:t>Justin McKay</w:t>
+            </w:r>
+          </w:p>
+        </w:tc>
+        <w:tc>
+          <w:tcPr>
+            <w:tcW w:w="4612" w:type="dxa"/>
+          </w:tcPr>
+          <w:p>
+            <w:r>
+              <w:t xml:space="preserve">Test </w:t>
+            </w:r>
+            <w:r>
+              <w:t>Passed</w:t>
+            </w:r>
+          </w:p>
+        </w:tc>
+      </w:tr>
+      <w:tr>
+        <w:tc>
+          <w:tcPr>
+            <w:tcW w:w="1977" w:type="dxa"/>
+          </w:tcPr>
+          <w:p/>
+        </w:tc>
+        <w:tc>
+          <w:tcPr>
+            <w:tcW w:w="1559" w:type="dxa"/>
+          </w:tcPr>
+          <w:p/>
+        </w:tc>
+        <w:tc>
+          <w:tcPr>
+            <w:tcW w:w="4612" w:type="dxa"/>
+          </w:tcPr>
+          <w:p/>
+        </w:tc>
+      </w:tr>
+    </w:tbl>
+    <w:p>
+      <w:pPr>
+        <w:spacing w:before="0"/>
+      </w:pPr>
     </w:p>
     <w:p>
       <w:pPr>
-        <w:pStyle w:val="Heading3"/>
-      </w:pPr>
-      <w:r>
-        <w:rPr>
-          <w:rStyle w:val="Heading2Char"/>
-          <w:b/>
-          <w:sz w:val="22"/>
-        </w:rPr>
-        <w:lastRenderedPageBreak/>
-        <w:t>ILOANDAO2 – Test_Can_Create_Pending_Loan</w:t>
-      </w:r>
-      <w:r>
-        <w:t xml:space="preserve"> </w:t>
+        <w:spacing w:before="0"/>
+      </w:pPr>
+      <w:r>
+        <w:br w:type="page"/>
       </w:r>
     </w:p>
     <w:p>
       <w:pPr>
+        <w:pStyle w:val="Heading2"/>
+      </w:pPr>
+      <w:r>
+        <w:lastRenderedPageBreak/>
+        <w:t>Unit Tests for Return Borrowed Book Use Case</w:t>
+      </w:r>
+    </w:p>
+    <w:p>
+      <w:pPr>
+        <w:pStyle w:val="Heading3"/>
+      </w:pPr>
+      <w:r>
+        <w:t>IBOOK2 – Test_Can_Return_Book</w:t>
+      </w:r>
+    </w:p>
+    <w:p/>
+    <w:p>
+      <w:pPr>
         <w:pStyle w:val="Caption"/>
         <w:jc w:val="left"/>
         <w:rPr>
           <w:rStyle w:val="Emphasis"/>
+          <w:b/>
           <w:u w:val="single"/>
         </w:rPr>
       </w:pPr>
@@ -3170,7 +3649,6 @@
         <w:t>Return Borrowed Book Use Case</w:t>
       </w:r>
     </w:p>
-    <w:p/>
     <w:p>
       <w:r>
         <w:rPr>
@@ -3185,112 +3663,24 @@
         <w:br/>
       </w:r>
       <w:r>
-        <w:t xml:space="preserve">A test to ensure that an </w:t>
-      </w:r>
-      <w:r>
-        <w:rPr>
-          <w:i/>
-        </w:rPr>
-        <w:t>ILoan</w:t>
-      </w:r>
-      <w:r>
-        <w:t xml:space="preserve"> object can be created and to the </w:t>
-      </w:r>
-      <w:r>
-        <w:rPr>
-          <w:i/>
-        </w:rPr>
-        <w:t>ILoanDAO</w:t>
-      </w:r>
-      <w:r>
-        <w:t xml:space="preserve"> object based on the </w:t>
-      </w:r>
-      <w:r>
-        <w:rPr>
-          <w:i/>
-        </w:rPr>
-        <w:t>IMember</w:t>
-      </w:r>
-      <w:r>
-        <w:t xml:space="preserve"> and </w:t>
-      </w:r>
-      <w:r>
-        <w:rPr>
-          <w:i/>
-        </w:rPr>
-        <w:t>IBook</w:t>
-      </w:r>
-      <w:r>
-        <w:t xml:space="preserve"> objects.</w:t>
+        <w:t>To ensure that a book that has been borrowed can be returned.</w:t>
       </w:r>
     </w:p>
     <w:p>
-      <w:pPr>
+      <w:r>
         <w:rPr>
           <w:b/>
         </w:rPr>
-      </w:pPr>
+        <w:t xml:space="preserve">Pre-conditions: </w:t>
+      </w:r>
       <w:r>
         <w:rPr>
           <w:b/>
         </w:rPr>
-        <w:t xml:space="preserve">Pre-conditions: </w:t>
-      </w:r>
-      <w:r>
-        <w:rPr>
-          <w:b/>
-        </w:rPr>
         <w:br/>
-        <w:t xml:space="preserve">- </w:t>
-      </w:r>
-      <w:r>
-        <w:t xml:space="preserve">The </w:t>
-      </w:r>
-      <w:r>
-        <w:rPr>
-          <w:i/>
-        </w:rPr>
-        <w:t>ILoanDAO</w:t>
-      </w:r>
-      <w:r>
-        <w:t xml:space="preserve"> object must have the pending loan list for the specified member.</w:t>
-      </w:r>
-      <w:r>
-        <w:rPr>
-          <w:b/>
-        </w:rPr>
-        <w:br/>
-      </w:r>
-      <w:r>
-        <w:rPr>
-          <w:b/>
-        </w:rPr>
-        <w:t>-</w:t>
-      </w:r>
-      <w:r>
-        <w:t xml:space="preserve"> The </w:t>
-      </w:r>
-      <w:r>
-        <w:rPr>
-          <w:i/>
-        </w:rPr>
-        <w:t>IMember</w:t>
-      </w:r>
-      <w:r>
-        <w:t xml:space="preserve"> object must exist.</w:t>
-      </w:r>
-      <w:r>
-        <w:br/>
-        <w:t xml:space="preserve">- The </w:t>
-      </w:r>
-      <w:r>
-        <w:rPr>
-          <w:i/>
-        </w:rPr>
-        <w:t>IBook</w:t>
-      </w:r>
-      <w:r>
-        <w:t xml:space="preserve"> object must exist.</w:t>
+      </w:r>
+      <w:r>
+        <w:t>- The book must be in the ON_LOAN state.</w:t>
       </w:r>
     </w:p>
     <w:p>
@@ -3307,22 +3697,11 @@
         <w:br/>
       </w:r>
       <w:r>
-        <w:t xml:space="preserve">- A new </w:t>
-      </w:r>
-      <w:r>
-        <w:rPr>
-          <w:i/>
-        </w:rPr>
-        <w:t>ILoan</w:t>
-      </w:r>
-      <w:r>
-        <w:t xml:space="preserve"> object is returned with a valid id</w:t>
-      </w:r>
-      <w:r>
-        <w:t xml:space="preserve"> and in the PENDING state</w:t>
-      </w:r>
-      <w:r>
-        <w:t>.</w:t>
+        <w:t>- The book will be in the AVAILABLE state if the book is returned not damaged or the book will be in the DAMAGED state if the book is returned damaged.</w:t>
+      </w:r>
+      <w:r>
+        <w:br/>
+        <w:t>- The ILoan object will be removed from the IBook object.</w:t>
       </w:r>
       <w:r>
         <w:t xml:space="preserve"> </w:t>
@@ -3342,29 +3721,7 @@
         <w:br/>
       </w:r>
       <w:r>
-        <w:t xml:space="preserve">- The </w:t>
-      </w:r>
-      <w:r>
-        <w:rPr>
-          <w:i/>
-        </w:rPr>
-        <w:t>IBook</w:t>
-      </w:r>
-      <w:r>
-        <w:t xml:space="preserve"> and </w:t>
-      </w:r>
-      <w:r>
-        <w:rPr>
-          <w:i/>
-        </w:rPr>
-        <w:t>IMember</w:t>
-      </w:r>
-      <w:r>
-        <w:t xml:space="preserve"> objects.</w:t>
-      </w:r>
-      <w:r>
-        <w:br/>
-        <w:t>- A borrow date and a due date.</w:t>
+        <w:t>- A valid IBook object that is in the ON_LOAN state.</w:t>
       </w:r>
     </w:p>
     <w:tbl>
@@ -3535,10 +3892,6 @@
           <w:p>
             <w:pPr>
               <w:pStyle w:val="proc"/>
-              <w:numPr>
-                <w:ilvl w:val="0"/>
-                <w:numId w:val="34"/>
-              </w:numPr>
               <w:rPr>
                 <w:sz w:val="24"/>
               </w:rPr>
@@ -3569,34 +3922,7 @@
               <w:rPr>
                 <w:sz w:val="24"/>
               </w:rPr>
-              <w:t xml:space="preserve">Create mock </w:t>
-            </w:r>
-            <w:r>
-              <w:rPr>
-                <w:i/>
-                <w:sz w:val="24"/>
-              </w:rPr>
-              <w:t>I</w:t>
-            </w:r>
-            <w:r>
-              <w:rPr>
-                <w:i/>
-                <w:sz w:val="24"/>
-              </w:rPr>
-              <w:t>Member</w:t>
-            </w:r>
-            <w:r>
-              <w:rPr>
-                <w:i/>
-                <w:sz w:val="24"/>
-              </w:rPr>
-              <w:t xml:space="preserve"> </w:t>
-            </w:r>
-            <w:r>
-              <w:rPr>
-                <w:sz w:val="24"/>
-              </w:rPr>
-              <w:t xml:space="preserve">object. </w:t>
+              <w:t>Create mock IBook object in the ON_LOAN state</w:t>
             </w:r>
           </w:p>
         </w:tc>
@@ -3615,27 +3941,7 @@
               <w:rPr>
                 <w:sz w:val="24"/>
               </w:rPr>
-              <w:t xml:space="preserve">New </w:t>
-            </w:r>
-            <w:r>
-              <w:rPr>
-                <w:i/>
-                <w:sz w:val="24"/>
-              </w:rPr>
-              <w:t>I</w:t>
-            </w:r>
-            <w:r>
-              <w:rPr>
-                <w:i/>
-                <w:sz w:val="24"/>
-              </w:rPr>
-              <w:t>Member</w:t>
-            </w:r>
-            <w:r>
-              <w:rPr>
-                <w:sz w:val="24"/>
-              </w:rPr>
-              <w:t xml:space="preserve"> object is created</w:t>
+              <w:t>IBook object is created</w:t>
             </w:r>
           </w:p>
         </w:tc>
@@ -3698,6 +4004,9 @@
                 <w:ilvl w:val="0"/>
                 <w:numId w:val="0"/>
               </w:numPr>
+              <w:rPr>
+                <w:sz w:val="24"/>
+              </w:rPr>
             </w:pPr>
             <w:r>
               <w:rPr>
@@ -3710,39 +4019,20 @@
                 <w:i/>
                 <w:sz w:val="24"/>
               </w:rPr>
-              <w:t>create</w:t>
+              <w:t>returnBook</w:t>
             </w:r>
             <w:r>
               <w:rPr>
                 <w:i/>
                 <w:sz w:val="24"/>
               </w:rPr>
-              <w:t>New</w:t>
-            </w:r>
-            <w:r>
-              <w:rPr>
-                <w:i/>
-                <w:sz w:val="24"/>
-              </w:rPr>
-              <w:t>PendingList</w:t>
-            </w:r>
-            <w:r>
-              <w:t xml:space="preserve"> method </w:t>
-            </w:r>
-            <w:r>
-              <w:t xml:space="preserve">to create pending list for the </w:t>
-            </w:r>
-            <w:r>
-              <w:rPr>
-                <w:i/>
-              </w:rPr>
-              <w:t>IMember</w:t>
-            </w:r>
-            <w:r>
-              <w:t xml:space="preserve"> object</w:t>
-            </w:r>
-            <w:r>
-              <w:t>.</w:t>
+              <w:t xml:space="preserve"> </w:t>
+            </w:r>
+            <w:r>
+              <w:rPr>
+                <w:sz w:val="24"/>
+              </w:rPr>
+              <w:t xml:space="preserve"> method with the damaged flag set to false</w:t>
             </w:r>
           </w:p>
         </w:tc>
@@ -3759,16 +4049,22 @@
             </w:pPr>
             <w:r>
               <w:rPr>
+                <w:sz w:val="24"/>
+              </w:rPr>
+              <w:t xml:space="preserve">The </w:t>
+            </w:r>
+            <w:r>
+              <w:rPr>
                 <w:i/>
                 <w:sz w:val="24"/>
               </w:rPr>
-              <w:t>ILoanDAO</w:t>
-            </w:r>
-            <w:r>
-              <w:rPr>
-                <w:sz w:val="24"/>
-              </w:rPr>
-              <w:t xml:space="preserve"> object has new pending loan list for the member</w:t>
+              <w:t>IBook</w:t>
+            </w:r>
+            <w:r>
+              <w:rPr>
+                <w:sz w:val="24"/>
+              </w:rPr>
+              <w:t xml:space="preserve"> object is set returned and in the AVAILABLE state</w:t>
             </w:r>
           </w:p>
         </w:tc>
@@ -3831,41 +4127,10 @@
                 <w:ilvl w:val="0"/>
                 <w:numId w:val="0"/>
               </w:numPr>
+              <w:rPr>
+                <w:sz w:val="24"/>
+              </w:rPr>
             </w:pPr>
-            <w:r>
-              <w:rPr>
-                <w:sz w:val="24"/>
-              </w:rPr>
-              <w:t xml:space="preserve">Call the </w:t>
-            </w:r>
-            <w:r>
-              <w:rPr>
-                <w:i/>
-                <w:sz w:val="24"/>
-              </w:rPr>
-              <w:t xml:space="preserve">createPendingLoan </w:t>
-            </w:r>
-            <w:r>
-              <w:t xml:space="preserve">method with the </w:t>
-            </w:r>
-            <w:r>
-              <w:rPr>
-                <w:i/>
-              </w:rPr>
-              <w:t xml:space="preserve">IBook </w:t>
-            </w:r>
-            <w:r>
-              <w:t xml:space="preserve">and </w:t>
-            </w:r>
-            <w:r>
-              <w:rPr>
-                <w:i/>
-              </w:rPr>
-              <w:t xml:space="preserve">IMember </w:t>
-            </w:r>
-            <w:r>
-              <w:t>object to create the new pending loan.</w:t>
-            </w:r>
           </w:p>
         </w:tc>
         <w:tc>
@@ -3879,33 +4144,6 @@
                 <w:sz w:val="24"/>
               </w:rPr>
             </w:pPr>
-            <w:r>
-              <w:rPr>
-                <w:sz w:val="24"/>
-              </w:rPr>
-              <w:t xml:space="preserve">The new </w:t>
-            </w:r>
-            <w:r>
-              <w:rPr>
-                <w:i/>
-                <w:sz w:val="24"/>
-              </w:rPr>
-              <w:t xml:space="preserve">ILoan </w:t>
-            </w:r>
-            <w:r>
-              <w:rPr>
-                <w:sz w:val="24"/>
-              </w:rPr>
-              <w:t>object is created in the PENDING st</w:t>
-            </w:r>
-            <w:r>
-              <w:rPr>
-                <w:sz w:val="24"/>
-              </w:rPr>
-              <w:t>ate</w:t>
-            </w:r>
-            <w:bookmarkStart w:id="8" w:name="_GoBack"/>
-            <w:bookmarkEnd w:id="8"/>
           </w:p>
         </w:tc>
         <w:tc>
@@ -3933,25 +4171,23 @@
         </w:tc>
       </w:tr>
     </w:tbl>
-    <w:p/>
     <w:p>
       <w:pPr>
-        <w:spacing w:before="0"/>
+        <w:rPr>
+          <w:rStyle w:val="Heading2Char"/>
+        </w:rPr>
       </w:pPr>
     </w:p>
     <w:p>
       <w:pPr>
-        <w:spacing w:before="0"/>
+        <w:rPr>
+          <w:rStyle w:val="Heading2Char"/>
+        </w:rPr>
       </w:pPr>
     </w:p>
     <w:p>
       <w:pPr>
         <w:spacing w:before="0"/>
-        <w:rPr>
-          <w:b/>
-          <w:sz w:val="24"/>
-          <w:szCs w:val="24"/>
-        </w:rPr>
       </w:pPr>
       <w:r>
         <w:rPr>
@@ -4681,7 +4917,7 @@
         <w:noProof/>
         <w:sz w:val="16"/>
       </w:rPr>
-      <w:t>8/27/2014</w:t>
+      <w:t>8/28/2014</w:t>
     </w:r>
     <w:r>
       <w:rPr>
@@ -4919,7 +5155,7 @@
         <w:noProof/>
         <w:sz w:val="16"/>
       </w:rPr>
-      <w:t>8/27/2014</w:t>
+      <w:t>8/28/2014</w:t>
     </w:r>
     <w:r>
       <w:rPr>
@@ -8327,6 +8563,7 @@
   <w:style w:type="character" w:default="1" w:styleId="DefaultParagraphFont">
     <w:name w:val="Default Paragraph Font"/>
     <w:uiPriority w:val="1"/>
+    <w:semiHidden/>
     <w:unhideWhenUsed/>
   </w:style>
   <w:style w:type="table" w:default="1" w:styleId="TableNormal">
@@ -8841,6 +9078,100 @@
       <w:bCs/>
     </w:rPr>
   </w:style>
+  <w:style w:type="table" w:styleId="ListTable6Colorful">
+    <w:name w:val="List Table 6 Colorful"/>
+    <w:basedOn w:val="TableNormal"/>
+    <w:uiPriority w:val="51"/>
+    <w:rsid w:val="003D4914"/>
+    <w:rPr>
+      <w:color w:val="000000" w:themeColor="text1"/>
+    </w:rPr>
+    <w:tblPr>
+      <w:tblStyleRowBandSize w:val="1"/>
+      <w:tblStyleColBandSize w:val="1"/>
+      <w:tblInd w:w="0" w:type="dxa"/>
+      <w:tblBorders>
+        <w:top w:val="single" w:sz="4" w:space="0" w:color="000000" w:themeColor="text1"/>
+        <w:bottom w:val="single" w:sz="4" w:space="0" w:color="000000" w:themeColor="text1"/>
+      </w:tblBorders>
+      <w:tblCellMar>
+        <w:top w:w="0" w:type="dxa"/>
+        <w:left w:w="108" w:type="dxa"/>
+        <w:bottom w:w="0" w:type="dxa"/>
+        <w:right w:w="108" w:type="dxa"/>
+      </w:tblCellMar>
+    </w:tblPr>
+    <w:tblStylePr w:type="firstRow">
+      <w:rPr>
+        <w:b/>
+        <w:bCs/>
+      </w:rPr>
+      <w:tblPr/>
+      <w:tcPr>
+        <w:tcBorders>
+          <w:bottom w:val="single" w:sz="4" w:space="0" w:color="000000" w:themeColor="text1"/>
+        </w:tcBorders>
+      </w:tcPr>
+    </w:tblStylePr>
+    <w:tblStylePr w:type="lastRow">
+      <w:rPr>
+        <w:b/>
+        <w:bCs/>
+      </w:rPr>
+      <w:tblPr/>
+      <w:tcPr>
+        <w:tcBorders>
+          <w:top w:val="double" w:sz="4" w:space="0" w:color="000000" w:themeColor="text1"/>
+        </w:tcBorders>
+      </w:tcPr>
+    </w:tblStylePr>
+    <w:tblStylePr w:type="firstCol">
+      <w:rPr>
+        <w:b/>
+        <w:bCs/>
+      </w:rPr>
+    </w:tblStylePr>
+    <w:tblStylePr w:type="lastCol">
+      <w:rPr>
+        <w:b/>
+        <w:bCs/>
+      </w:rPr>
+    </w:tblStylePr>
+    <w:tblStylePr w:type="band1Vert">
+      <w:tblPr/>
+      <w:tcPr>
+        <w:shd w:val="clear" w:color="auto" w:fill="CCCCCC" w:themeFill="text1" w:themeFillTint="33"/>
+      </w:tcPr>
+    </w:tblStylePr>
+    <w:tblStylePr w:type="band1Horz">
+      <w:tblPr/>
+      <w:tcPr>
+        <w:shd w:val="clear" w:color="auto" w:fill="CCCCCC" w:themeFill="text1" w:themeFillTint="33"/>
+      </w:tcPr>
+    </w:tblStylePr>
+  </w:style>
+  <w:style w:type="table" w:styleId="TableGrid">
+    <w:name w:val="Table Grid"/>
+    <w:basedOn w:val="TableNormal"/>
+    <w:rsid w:val="003D4914"/>
+    <w:tblPr>
+      <w:tblInd w:w="0" w:type="dxa"/>
+      <w:tblBorders>
+        <w:top w:val="single" w:sz="4" w:space="0" w:color="auto"/>
+        <w:left w:val="single" w:sz="4" w:space="0" w:color="auto"/>
+        <w:bottom w:val="single" w:sz="4" w:space="0" w:color="auto"/>
+        <w:right w:val="single" w:sz="4" w:space="0" w:color="auto"/>
+        <w:insideH w:val="single" w:sz="4" w:space="0" w:color="auto"/>
+        <w:insideV w:val="single" w:sz="4" w:space="0" w:color="auto"/>
+      </w:tblBorders>
+      <w:tblCellMar>
+        <w:top w:w="0" w:type="dxa"/>
+        <w:left w:w="108" w:type="dxa"/>
+        <w:bottom w:w="0" w:type="dxa"/>
+        <w:right w:w="108" w:type="dxa"/>
+      </w:tblCellMar>
+    </w:tblPr>
+  </w:style>
 </w:styles>
 </file>
 
@@ -9134,7 +9465,7 @@
 </file>
 
 <file path=customXml/itemProps1.xml><?xml version="1.0" encoding="utf-8"?>
-<ds:datastoreItem xmlns:ds="http://schemas.openxmlformats.org/officeDocument/2006/customXml" ds:itemID="{A22BFF0D-A3E6-4D53-83C1-4B938372F8C5}">
+<ds:datastoreItem xmlns:ds="http://schemas.openxmlformats.org/officeDocument/2006/customXml" ds:itemID="{155D431D-CAEE-451F-9FFE-09A30FBA365D}">
   <ds:schemaRefs>
     <ds:schemaRef ds:uri="http://schemas.openxmlformats.org/officeDocument/2006/bibliography"/>
   </ds:schemaRefs>

</xml_diff>

<commit_message>
Fixed bug in the Lose.dispose() method. Implemented the 'Test_Can_Get_Correct_Book_State' test, and updated the UC Returned Borrowed Book Test Scenario Script to reflect the test results.
</commit_message>
<xml_diff>
--- a/Assignment 1/Test Specification & Results/UC Return Borrowed Book Test Scenario Script.docx
+++ b/Assignment 1/Test Specification & Results/UC Return Borrowed Book Test Scenario Script.docx
@@ -316,6 +316,7 @@
           <w:i/>
         </w:rPr>
       </w:pPr>
+      <w:proofErr w:type="spellStart"/>
       <w:r>
         <w:rPr>
           <w:i/>
@@ -334,6 +335,7 @@
         </w:rPr>
         <w:t>DAO</w:t>
       </w:r>
+      <w:proofErr w:type="spellEnd"/>
       <w:r>
         <w:rPr>
           <w:i/>
@@ -351,12 +353,14 @@
           <w:i/>
         </w:rPr>
       </w:pPr>
+      <w:proofErr w:type="spellStart"/>
       <w:r>
         <w:rPr>
           <w:i/>
         </w:rPr>
         <w:t>ILoan</w:t>
       </w:r>
+      <w:proofErr w:type="spellEnd"/>
       <w:r>
         <w:rPr>
           <w:i/>
@@ -394,12 +398,14 @@
       <w:pPr>
         <w:pStyle w:val="ListBullet"/>
       </w:pPr>
+      <w:proofErr w:type="spellStart"/>
       <w:r>
         <w:rPr>
           <w:i/>
         </w:rPr>
         <w:t>IMember</w:t>
       </w:r>
+      <w:proofErr w:type="spellEnd"/>
       <w:r>
         <w:rPr>
           <w:i/>
@@ -468,8 +474,13 @@
         <w:t xml:space="preserve">This test will utilize the </w:t>
       </w:r>
       <w:r>
-        <w:t>IBOOK2 – Test_Can_Return_Book</w:t>
-      </w:r>
+        <w:t xml:space="preserve">IBOOK2 – </w:t>
+      </w:r>
+      <w:proofErr w:type="spellStart"/>
+      <w:r>
+        <w:t>Test_Can_Return_Book</w:t>
+      </w:r>
+      <w:proofErr w:type="spellEnd"/>
       <w:r>
         <w:t xml:space="preserve"> unit test to ensure that a book that has been loaned out can be returned. If the book is returned in a damaged state, the system must reflect this state when returning the book. Otherwise the book becomes available once more.</w:t>
       </w:r>
@@ -525,11 +536,19 @@
       <w:r>
         <w:t xml:space="preserve"> mock object will be required to created and loaned out to a member. We can then call the </w:t>
       </w:r>
+      <w:proofErr w:type="spellStart"/>
       <w:r>
         <w:rPr>
           <w:i/>
         </w:rPr>
-        <w:t xml:space="preserve">IBook.returnBook </w:t>
+        <w:t>IBook.returnBook</w:t>
+      </w:r>
+      <w:proofErr w:type="spellEnd"/>
+      <w:r>
+        <w:rPr>
+          <w:i/>
+        </w:rPr>
+        <w:t xml:space="preserve"> </w:t>
       </w:r>
       <w:r>
         <w:t xml:space="preserve">method to return the book. </w:t>
@@ -551,20 +570,36 @@
       <w:r>
         <w:t xml:space="preserve"> </w:t>
       </w:r>
+      <w:proofErr w:type="spellStart"/>
       <w:r>
         <w:rPr>
           <w:i/>
         </w:rPr>
-        <w:t xml:space="preserve">IMember </w:t>
+        <w:t>IMember</w:t>
+      </w:r>
+      <w:proofErr w:type="spellEnd"/>
+      <w:r>
+        <w:rPr>
+          <w:i/>
+        </w:rPr>
+        <w:t xml:space="preserve"> </w:t>
       </w:r>
       <w:r>
         <w:t xml:space="preserve">mock object used to create the </w:t>
       </w:r>
+      <w:proofErr w:type="spellStart"/>
       <w:r>
         <w:rPr>
           <w:i/>
         </w:rPr>
-        <w:t xml:space="preserve">ILoan </w:t>
+        <w:t>ILoan</w:t>
+      </w:r>
+      <w:proofErr w:type="spellEnd"/>
+      <w:r>
+        <w:rPr>
+          <w:i/>
+        </w:rPr>
+        <w:t xml:space="preserve"> </w:t>
       </w:r>
       <w:r>
         <w:t>object</w:t>
@@ -598,12 +633,14 @@
       <w:r>
         <w:t xml:space="preserve"> initially in the ON_LOAN state (so that we can test the </w:t>
       </w:r>
+      <w:proofErr w:type="spellStart"/>
       <w:r>
         <w:rPr>
           <w:i/>
         </w:rPr>
         <w:t>returnBook</w:t>
       </w:r>
+      <w:proofErr w:type="spellEnd"/>
       <w:r>
         <w:t xml:space="preserve"> method</w:t>
       </w:r>
@@ -621,21 +658,25 @@
       <w:r>
         <w:t xml:space="preserve">Use an </w:t>
       </w:r>
+      <w:proofErr w:type="spellStart"/>
       <w:r>
         <w:rPr>
           <w:i/>
         </w:rPr>
         <w:t>ILoanDAO</w:t>
       </w:r>
+      <w:proofErr w:type="spellEnd"/>
       <w:r>
         <w:t xml:space="preserve"> object to add, retrieve and update the </w:t>
       </w:r>
+      <w:proofErr w:type="spellStart"/>
       <w:r>
         <w:rPr>
           <w:i/>
         </w:rPr>
         <w:t>ILoan</w:t>
       </w:r>
+      <w:proofErr w:type="spellEnd"/>
       <w:r>
         <w:t xml:space="preserve"> object once the book</w:t>
       </w:r>
@@ -671,12 +712,14 @@
       <w:r>
         <w:t xml:space="preserve">Remove the </w:t>
       </w:r>
+      <w:proofErr w:type="spellStart"/>
       <w:r>
         <w:rPr>
           <w:i/>
         </w:rPr>
         <w:t>ILoan</w:t>
       </w:r>
+      <w:proofErr w:type="spellEnd"/>
       <w:r>
         <w:rPr>
           <w:i/>
@@ -686,12 +729,14 @@
       <w:r>
         <w:t xml:space="preserve">object from the </w:t>
       </w:r>
+      <w:proofErr w:type="spellStart"/>
       <w:r>
         <w:rPr>
           <w:i/>
         </w:rPr>
         <w:t>ILoanDAO</w:t>
       </w:r>
+      <w:proofErr w:type="spellEnd"/>
       <w:r>
         <w:t xml:space="preserve"> object.</w:t>
       </w:r>
@@ -859,12 +904,14 @@
             <w:r>
               <w:t xml:space="preserve">Create mock </w:t>
             </w:r>
+            <w:proofErr w:type="spellStart"/>
             <w:r>
               <w:rPr>
                 <w:i/>
               </w:rPr>
               <w:t>IMember</w:t>
             </w:r>
+            <w:proofErr w:type="spellEnd"/>
             <w:r>
               <w:rPr>
                 <w:i/>
@@ -884,11 +931,19 @@
             <w:r>
               <w:t xml:space="preserve">A valid </w:t>
             </w:r>
+            <w:proofErr w:type="spellStart"/>
             <w:r>
               <w:rPr>
                 <w:i/>
               </w:rPr>
-              <w:t xml:space="preserve">IMember </w:t>
+              <w:t>IMember</w:t>
+            </w:r>
+            <w:proofErr w:type="spellEnd"/>
+            <w:r>
+              <w:rPr>
+                <w:i/>
+              </w:rPr>
+              <w:t xml:space="preserve"> </w:t>
             </w:r>
             <w:r>
               <w:t>mock</w:t>
@@ -1031,6 +1086,7 @@
             <w:r>
               <w:t xml:space="preserve">mock </w:t>
             </w:r>
+            <w:proofErr w:type="spellStart"/>
             <w:r>
               <w:rPr>
                 <w:i/>
@@ -1043,6 +1099,7 @@
               </w:rPr>
               <w:t>n</w:t>
             </w:r>
+            <w:proofErr w:type="spellEnd"/>
             <w:r>
               <w:t xml:space="preserve"> object</w:t>
             </w:r>
@@ -1052,12 +1109,14 @@
             <w:r>
               <w:t xml:space="preserve"> based on the mock </w:t>
             </w:r>
+            <w:proofErr w:type="spellStart"/>
             <w:r>
               <w:rPr>
                 <w:i/>
               </w:rPr>
               <w:t>IMember</w:t>
             </w:r>
+            <w:proofErr w:type="spellEnd"/>
             <w:r>
               <w:t xml:space="preserve"> &amp; </w:t>
             </w:r>
@@ -1083,12 +1142,14 @@
             <w:r>
               <w:t xml:space="preserve"> valid </w:t>
             </w:r>
+            <w:proofErr w:type="spellStart"/>
             <w:r>
               <w:rPr>
                 <w:i/>
               </w:rPr>
               <w:t>ILoan</w:t>
             </w:r>
+            <w:proofErr w:type="spellEnd"/>
             <w:r>
               <w:t xml:space="preserve"> object</w:t>
             </w:r>
@@ -1139,12 +1200,14 @@
             <w:r>
               <w:t xml:space="preserve">Add the </w:t>
             </w:r>
+            <w:proofErr w:type="spellStart"/>
             <w:r>
               <w:rPr>
                 <w:i/>
               </w:rPr>
               <w:t>ILoan</w:t>
             </w:r>
+            <w:proofErr w:type="spellEnd"/>
             <w:r>
               <w:t xml:space="preserve"> object</w:t>
             </w:r>
@@ -1154,11 +1217,19 @@
             <w:r>
               <w:t xml:space="preserve"> to the repository using an </w:t>
             </w:r>
+            <w:proofErr w:type="spellStart"/>
             <w:r>
               <w:rPr>
                 <w:i/>
               </w:rPr>
-              <w:t xml:space="preserve">ILoanDAO </w:t>
+              <w:t>ILoanDAO</w:t>
+            </w:r>
+            <w:proofErr w:type="spellEnd"/>
+            <w:r>
+              <w:rPr>
+                <w:i/>
+              </w:rPr>
+              <w:t xml:space="preserve"> </w:t>
             </w:r>
             <w:r>
               <w:t>object</w:t>
@@ -1173,20 +1244,36 @@
             <w:r>
               <w:t xml:space="preserve">The </w:t>
             </w:r>
+            <w:proofErr w:type="spellStart"/>
             <w:r>
               <w:rPr>
                 <w:i/>
               </w:rPr>
-              <w:t xml:space="preserve">ILoan </w:t>
+              <w:t>ILoan</w:t>
+            </w:r>
+            <w:proofErr w:type="spellEnd"/>
+            <w:r>
+              <w:rPr>
+                <w:i/>
+              </w:rPr>
+              <w:t xml:space="preserve"> </w:t>
             </w:r>
             <w:r>
               <w:t xml:space="preserve">object is added to the </w:t>
             </w:r>
+            <w:proofErr w:type="spellStart"/>
             <w:r>
               <w:rPr>
                 <w:i/>
               </w:rPr>
-              <w:t xml:space="preserve">ILoanDAO </w:t>
+              <w:t>ILoanDAO</w:t>
+            </w:r>
+            <w:proofErr w:type="spellEnd"/>
+            <w:r>
+              <w:rPr>
+                <w:i/>
+              </w:rPr>
+              <w:t xml:space="preserve"> </w:t>
             </w:r>
             <w:r>
               <w:t>repository successfully</w:t>
@@ -1219,12 +1306,14 @@
             <w:r>
               <w:t xml:space="preserve">Retrieve the </w:t>
             </w:r>
+            <w:proofErr w:type="spellStart"/>
             <w:r>
               <w:rPr>
                 <w:i/>
               </w:rPr>
               <w:t>ILoan</w:t>
             </w:r>
+            <w:proofErr w:type="spellEnd"/>
             <w:r>
               <w:t xml:space="preserve"> object</w:t>
             </w:r>
@@ -1234,12 +1323,14 @@
             <w:r>
               <w:t xml:space="preserve"> from the </w:t>
             </w:r>
+            <w:proofErr w:type="spellStart"/>
             <w:r>
               <w:rPr>
                 <w:i/>
               </w:rPr>
               <w:t>ILoanDAO</w:t>
             </w:r>
+            <w:proofErr w:type="spellEnd"/>
             <w:r>
               <w:t xml:space="preserve"> repository based on the id of the loan</w:t>
             </w:r>
@@ -1256,11 +1347,19 @@
             <w:r>
               <w:t xml:space="preserve">The correct </w:t>
             </w:r>
+            <w:proofErr w:type="spellStart"/>
             <w:r>
               <w:rPr>
                 <w:i/>
               </w:rPr>
-              <w:t xml:space="preserve">ILoan </w:t>
+              <w:t>ILoan</w:t>
+            </w:r>
+            <w:proofErr w:type="spellEnd"/>
+            <w:r>
+              <w:rPr>
+                <w:i/>
+              </w:rPr>
+              <w:t xml:space="preserve"> </w:t>
             </w:r>
             <w:r>
               <w:t>object</w:t>
@@ -1320,12 +1419,14 @@
             <w:r>
               <w:t xml:space="preserve">objects from the </w:t>
             </w:r>
+            <w:proofErr w:type="spellStart"/>
             <w:r>
               <w:rPr>
                 <w:i/>
               </w:rPr>
               <w:t>ILoan</w:t>
             </w:r>
+            <w:proofErr w:type="spellEnd"/>
             <w:r>
               <w:rPr>
                 <w:i/>
@@ -1389,12 +1490,14 @@
             <w:r>
               <w:t xml:space="preserve"> objects, call the </w:t>
             </w:r>
+            <w:proofErr w:type="spellStart"/>
             <w:r>
               <w:rPr>
                 <w:i/>
               </w:rPr>
               <w:t>returnBook</w:t>
             </w:r>
+            <w:proofErr w:type="spellEnd"/>
             <w:r>
               <w:t xml:space="preserve"> method with the damaged flag set to false</w:t>
             </w:r>
@@ -1454,12 +1557,14 @@
             <w:r>
               <w:t xml:space="preserve"> call the </w:t>
             </w:r>
+            <w:proofErr w:type="spellStart"/>
             <w:r>
               <w:rPr>
                 <w:i/>
               </w:rPr>
               <w:t>getState</w:t>
             </w:r>
+            <w:proofErr w:type="spellEnd"/>
             <w:r>
               <w:rPr>
                 <w:i/>
@@ -1525,12 +1630,14 @@
             <w:r>
               <w:t xml:space="preserve"> object, call the </w:t>
             </w:r>
+            <w:proofErr w:type="spellStart"/>
             <w:r>
               <w:rPr>
                 <w:i/>
               </w:rPr>
               <w:t>returnBook</w:t>
             </w:r>
+            <w:proofErr w:type="spellEnd"/>
             <w:r>
               <w:t xml:space="preserve"> method with the damaged flag set to true</w:t>
             </w:r>
@@ -1590,12 +1697,14 @@
             <w:r>
               <w:t xml:space="preserve"> call the </w:t>
             </w:r>
+            <w:proofErr w:type="spellStart"/>
             <w:r>
               <w:rPr>
                 <w:i/>
               </w:rPr>
               <w:t>getState</w:t>
             </w:r>
+            <w:proofErr w:type="spellEnd"/>
             <w:r>
               <w:rPr>
                 <w:i/>
@@ -1826,8 +1935,18 @@
           <w:sz w:val="22"/>
         </w:rPr>
         <w:lastRenderedPageBreak/>
-        <w:t>ILOANDAO2 – Test_Can_Create_Pending_Loan</w:t>
-      </w:r>
+        <w:t xml:space="preserve">ILOANDAO2 – </w:t>
+      </w:r>
+      <w:proofErr w:type="spellStart"/>
+      <w:r>
+        <w:rPr>
+          <w:rStyle w:val="Heading2Char"/>
+          <w:b/>
+          <w:sz w:val="22"/>
+        </w:rPr>
+        <w:t>Test_Can_Create_Pending_Loan</w:t>
+      </w:r>
+      <w:proofErr w:type="spellEnd"/>
       <w:r>
         <w:t xml:space="preserve"> </w:t>
       </w:r>
@@ -1875,30 +1994,36 @@
       <w:r>
         <w:t xml:space="preserve">A test to ensure that an </w:t>
       </w:r>
+      <w:proofErr w:type="spellStart"/>
       <w:r>
         <w:rPr>
           <w:i/>
         </w:rPr>
         <w:t>ILoan</w:t>
       </w:r>
+      <w:proofErr w:type="spellEnd"/>
       <w:r>
         <w:t xml:space="preserve"> object can be created and to the </w:t>
       </w:r>
+      <w:proofErr w:type="spellStart"/>
       <w:r>
         <w:rPr>
           <w:i/>
         </w:rPr>
         <w:t>ILoanDAO</w:t>
       </w:r>
+      <w:proofErr w:type="spellEnd"/>
       <w:r>
         <w:t xml:space="preserve"> object based on the </w:t>
       </w:r>
+      <w:proofErr w:type="spellStart"/>
       <w:r>
         <w:rPr>
           <w:i/>
         </w:rPr>
         <w:t>IMember</w:t>
       </w:r>
+      <w:proofErr w:type="spellEnd"/>
       <w:r>
         <w:t xml:space="preserve"> and </w:t>
       </w:r>
@@ -1934,12 +2059,14 @@
       <w:r>
         <w:t xml:space="preserve">The </w:t>
       </w:r>
+      <w:proofErr w:type="spellStart"/>
       <w:r>
         <w:rPr>
           <w:i/>
         </w:rPr>
         <w:t>ILoanDAO</w:t>
       </w:r>
+      <w:proofErr w:type="spellEnd"/>
       <w:r>
         <w:t xml:space="preserve"> object must have the pending loan list for the specified member.</w:t>
       </w:r>
@@ -1953,12 +2080,14 @@
       <w:r>
         <w:t xml:space="preserve"> The </w:t>
       </w:r>
+      <w:proofErr w:type="spellStart"/>
       <w:r>
         <w:rPr>
           <w:i/>
         </w:rPr>
         <w:t>IMember</w:t>
       </w:r>
+      <w:proofErr w:type="spellEnd"/>
       <w:r>
         <w:t xml:space="preserve"> object must exist.</w:t>
       </w:r>
@@ -1992,12 +2121,14 @@
       <w:r>
         <w:t xml:space="preserve">- A new </w:t>
       </w:r>
+      <w:proofErr w:type="spellStart"/>
       <w:r>
         <w:rPr>
           <w:i/>
         </w:rPr>
         <w:t>ILoan</w:t>
       </w:r>
+      <w:proofErr w:type="spellEnd"/>
       <w:r>
         <w:t xml:space="preserve"> object is returned with a valid id</w:t>
       </w:r>
@@ -2036,12 +2167,14 @@
       <w:r>
         <w:t xml:space="preserve"> and </w:t>
       </w:r>
+      <w:proofErr w:type="spellStart"/>
       <w:r>
         <w:rPr>
           <w:i/>
         </w:rPr>
         <w:t>IMember</w:t>
       </w:r>
+      <w:proofErr w:type="spellEnd"/>
       <w:r>
         <w:t xml:space="preserve"> objects.</w:t>
       </w:r>
@@ -2254,12 +2387,21 @@
               </w:rPr>
               <w:t xml:space="preserve">Create mock </w:t>
             </w:r>
+            <w:proofErr w:type="spellStart"/>
             <w:r>
               <w:rPr>
                 <w:i/>
                 <w:sz w:val="24"/>
               </w:rPr>
-              <w:t xml:space="preserve">IMember </w:t>
+              <w:t>IMember</w:t>
+            </w:r>
+            <w:proofErr w:type="spellEnd"/>
+            <w:r>
+              <w:rPr>
+                <w:i/>
+                <w:sz w:val="24"/>
+              </w:rPr>
+              <w:t xml:space="preserve"> </w:t>
             </w:r>
             <w:r>
               <w:rPr>
@@ -2286,6 +2428,7 @@
               </w:rPr>
               <w:t xml:space="preserve">New </w:t>
             </w:r>
+            <w:proofErr w:type="spellStart"/>
             <w:r>
               <w:rPr>
                 <w:i/>
@@ -2293,6 +2436,7 @@
               </w:rPr>
               <w:t>IMember</w:t>
             </w:r>
+            <w:proofErr w:type="spellEnd"/>
             <w:r>
               <w:rPr>
                 <w:sz w:val="24"/>
@@ -2370,6 +2514,7 @@
               </w:rPr>
               <w:t xml:space="preserve">Call the </w:t>
             </w:r>
+            <w:proofErr w:type="spellStart"/>
             <w:r>
               <w:rPr>
                 <w:i/>
@@ -2377,15 +2522,18 @@
               </w:rPr>
               <w:t>createNewPendingList</w:t>
             </w:r>
+            <w:proofErr w:type="spellEnd"/>
             <w:r>
               <w:t xml:space="preserve"> method to create pending list for the </w:t>
             </w:r>
+            <w:proofErr w:type="spellStart"/>
             <w:r>
               <w:rPr>
                 <w:i/>
               </w:rPr>
               <w:t>IMember</w:t>
             </w:r>
+            <w:proofErr w:type="spellEnd"/>
             <w:r>
               <w:t xml:space="preserve"> object.</w:t>
             </w:r>
@@ -2402,6 +2550,7 @@
                 <w:sz w:val="24"/>
               </w:rPr>
             </w:pPr>
+            <w:proofErr w:type="spellStart"/>
             <w:r>
               <w:rPr>
                 <w:i/>
@@ -2409,6 +2558,7 @@
               </w:rPr>
               <w:t>ILoanDAO</w:t>
             </w:r>
+            <w:proofErr w:type="spellEnd"/>
             <w:r>
               <w:rPr>
                 <w:sz w:val="24"/>
@@ -2486,12 +2636,21 @@
               </w:rPr>
               <w:t xml:space="preserve">Call the </w:t>
             </w:r>
+            <w:proofErr w:type="spellStart"/>
             <w:r>
               <w:rPr>
                 <w:i/>
                 <w:sz w:val="24"/>
               </w:rPr>
-              <w:t xml:space="preserve">createPendingLoan </w:t>
+              <w:t>createPendingLoan</w:t>
+            </w:r>
+            <w:proofErr w:type="spellEnd"/>
+            <w:r>
+              <w:rPr>
+                <w:i/>
+                <w:sz w:val="24"/>
+              </w:rPr>
+              <w:t xml:space="preserve"> </w:t>
             </w:r>
             <w:r>
               <w:t xml:space="preserve">method with the </w:t>
@@ -2505,11 +2664,19 @@
             <w:r>
               <w:t xml:space="preserve">and </w:t>
             </w:r>
+            <w:proofErr w:type="spellStart"/>
             <w:r>
               <w:rPr>
                 <w:i/>
               </w:rPr>
-              <w:t xml:space="preserve">IMember </w:t>
+              <w:t>IMember</w:t>
+            </w:r>
+            <w:proofErr w:type="spellEnd"/>
+            <w:r>
+              <w:rPr>
+                <w:i/>
+              </w:rPr>
+              <w:t xml:space="preserve"> </w:t>
             </w:r>
             <w:r>
               <w:t>object to create the new pending loan.</w:t>
@@ -2533,12 +2700,21 @@
               </w:rPr>
               <w:t xml:space="preserve">The new </w:t>
             </w:r>
+            <w:proofErr w:type="spellStart"/>
             <w:r>
               <w:rPr>
                 <w:i/>
                 <w:sz w:val="24"/>
               </w:rPr>
-              <w:t xml:space="preserve">ILoan </w:t>
+              <w:t>ILoan</w:t>
+            </w:r>
+            <w:proofErr w:type="spellEnd"/>
+            <w:r>
+              <w:rPr>
+                <w:i/>
+                <w:sz w:val="24"/>
+              </w:rPr>
+              <w:t xml:space="preserve"> </w:t>
             </w:r>
             <w:r>
               <w:rPr>
@@ -2767,8 +2943,18 @@
           <w:sz w:val="22"/>
         </w:rPr>
         <w:lastRenderedPageBreak/>
-        <w:t>IBOOKDAO2 – Test_Can_Get_Book_By_Id</w:t>
-      </w:r>
+        <w:t xml:space="preserve">IBOOKDAO2 – </w:t>
+      </w:r>
+      <w:proofErr w:type="spellStart"/>
+      <w:r>
+        <w:rPr>
+          <w:rStyle w:val="Heading2Char"/>
+          <w:b/>
+          <w:sz w:val="22"/>
+        </w:rPr>
+        <w:t>Test_Can_Get_Book_By_Id</w:t>
+      </w:r>
+      <w:proofErr w:type="spellEnd"/>
       <w:r>
         <w:t xml:space="preserve"> </w:t>
       </w:r>
@@ -2808,7 +2994,15 @@
         <w:t xml:space="preserve">Purpose: </w:t>
       </w:r>
       <w:r>
-        <w:t>A test to ensure that an IBook can be returned from the IBookDAO object with a specific known Id.</w:t>
+        <w:t xml:space="preserve">A test to ensure that an IBook can be returned from the </w:t>
+      </w:r>
+      <w:proofErr w:type="spellStart"/>
+      <w:r>
+        <w:t>IBookDAO</w:t>
+      </w:r>
+      <w:proofErr w:type="spellEnd"/>
+      <w:r>
+        <w:t xml:space="preserve"> object with a specific known Id.</w:t>
       </w:r>
     </w:p>
     <w:p>
@@ -2830,7 +3024,15 @@
         <w:br/>
       </w:r>
       <w:r>
-        <w:t>- The IBookDAO object must contain at least one book in the collection and the ID of that book must be known.</w:t>
+        <w:t xml:space="preserve">- The </w:t>
+      </w:r>
+      <w:proofErr w:type="spellStart"/>
+      <w:r>
+        <w:t>IBookDAO</w:t>
+      </w:r>
+      <w:proofErr w:type="spellEnd"/>
+      <w:r>
+        <w:t xml:space="preserve"> object must contain at least one book in the collection and the ID of that book must be known.</w:t>
       </w:r>
     </w:p>
     <w:p>
@@ -3218,12 +3420,21 @@
               </w:rPr>
               <w:t xml:space="preserve"> object to the </w:t>
             </w:r>
+            <w:proofErr w:type="spellStart"/>
             <w:r>
               <w:rPr>
                 <w:i/>
                 <w:sz w:val="24"/>
               </w:rPr>
-              <w:t xml:space="preserve">IBookDAO </w:t>
+              <w:t>IBookDAO</w:t>
+            </w:r>
+            <w:proofErr w:type="spellEnd"/>
+            <w:r>
+              <w:rPr>
+                <w:i/>
+                <w:sz w:val="24"/>
+              </w:rPr>
+              <w:t xml:space="preserve"> </w:t>
             </w:r>
             <w:r>
               <w:rPr>
@@ -3334,6 +3545,7 @@
               </w:rPr>
               <w:t xml:space="preserve">Call the </w:t>
             </w:r>
+            <w:proofErr w:type="spellStart"/>
             <w:r>
               <w:rPr>
                 <w:i/>
@@ -3341,6 +3553,7 @@
               </w:rPr>
               <w:t>getBookId</w:t>
             </w:r>
+            <w:proofErr w:type="spellEnd"/>
             <w:r>
               <w:rPr>
                 <w:sz w:val="24"/>
@@ -3534,15 +3747,7 @@
           </w:tcPr>
           <w:p>
             <w:r>
-              <w:t>28/08/14 6:</w:t>
-            </w:r>
-            <w:r>
-              <w:t>58</w:t>
-            </w:r>
-            <w:bookmarkStart w:id="8" w:name="_GoBack"/>
-            <w:bookmarkEnd w:id="8"/>
-            <w:r>
-              <w:t xml:space="preserve"> pm</w:t>
+              <w:t>28/08/14 6:22 pm</w:t>
             </w:r>
           </w:p>
         </w:tc>
@@ -3618,8 +3823,13 @@
         <w:pStyle w:val="Heading3"/>
       </w:pPr>
       <w:r>
-        <w:t>IBOOK2 – Test_Can_Return_Book</w:t>
-      </w:r>
+        <w:t xml:space="preserve">IBOOK2 – </w:t>
+      </w:r>
+      <w:proofErr w:type="spellStart"/>
+      <w:r>
+        <w:t>Test_Can_Return_Book</w:t>
+      </w:r>
+      <w:proofErr w:type="spellEnd"/>
     </w:p>
     <w:p/>
     <w:p>
@@ -3701,7 +3911,15 @@
       </w:r>
       <w:r>
         <w:br/>
-        <w:t>- The ILoan object will be removed from the IBook object.</w:t>
+        <w:t xml:space="preserve">- The </w:t>
+      </w:r>
+      <w:proofErr w:type="spellStart"/>
+      <w:r>
+        <w:t>ILoan</w:t>
+      </w:r>
+      <w:proofErr w:type="spellEnd"/>
+      <w:r>
+        <w:t xml:space="preserve"> object will be removed from the IBook object.</w:t>
       </w:r>
       <w:r>
         <w:t xml:space="preserve"> </w:t>
@@ -4014,6 +4232,7 @@
               </w:rPr>
               <w:t xml:space="preserve">Call the </w:t>
             </w:r>
+            <w:proofErr w:type="spellStart"/>
             <w:r>
               <w:rPr>
                 <w:i/>
@@ -4021,6 +4240,7 @@
               </w:rPr>
               <w:t>returnBook</w:t>
             </w:r>
+            <w:proofErr w:type="spellEnd"/>
             <w:r>
               <w:rPr>
                 <w:i/>
@@ -4223,8 +4443,13 @@
       </w:pPr>
       <w:r>
         <w:lastRenderedPageBreak/>
-        <w:t>IBOOK5 – Test_Can_Get_Correct_Book_State</w:t>
-      </w:r>
+        <w:t xml:space="preserve">IBOOK5 – </w:t>
+      </w:r>
+      <w:proofErr w:type="spellStart"/>
+      <w:r>
+        <w:t>Test_Can_Get_Correct_Book_State</w:t>
+      </w:r>
+      <w:proofErr w:type="spellEnd"/>
       <w:r>
         <w:t xml:space="preserve"> </w:t>
       </w:r>
@@ -4272,11 +4497,27 @@
       <w:r>
         <w:t xml:space="preserve">To ensure that the state of the book returned from the </w:t>
       </w:r>
+      <w:proofErr w:type="spellStart"/>
+      <w:proofErr w:type="gramStart"/>
       <w:r>
         <w:rPr>
           <w:i/>
         </w:rPr>
-        <w:t>IBook.getState()</w:t>
+        <w:t>IBook.getState</w:t>
+      </w:r>
+      <w:proofErr w:type="spellEnd"/>
+      <w:r>
+        <w:rPr>
+          <w:i/>
+        </w:rPr>
+        <w:t>(</w:t>
+      </w:r>
+      <w:proofErr w:type="gramEnd"/>
+      <w:r>
+        <w:rPr>
+          <w:i/>
+        </w:rPr>
+        <w:t>)</w:t>
       </w:r>
       <w:r>
         <w:t xml:space="preserve"> method is the current state of the book.</w:t>
@@ -4650,6 +4891,7 @@
               </w:rPr>
               <w:t xml:space="preserve">Call the </w:t>
             </w:r>
+            <w:proofErr w:type="spellStart"/>
             <w:r>
               <w:rPr>
                 <w:i/>
@@ -4657,6 +4899,7 @@
               </w:rPr>
               <w:t>getState</w:t>
             </w:r>
+            <w:proofErr w:type="spellEnd"/>
             <w:r>
               <w:t xml:space="preserve"> method to ensure the state is returned.</w:t>
             </w:r>
@@ -4812,6 +5055,178 @@
         </w:rPr>
         <w:t xml:space="preserve">Test Results: </w:t>
       </w:r>
+    </w:p>
+    <w:p>
+      <w:pPr>
+        <w:spacing w:before="0"/>
+        <w:rPr>
+          <w:b/>
+          <w:sz w:val="24"/>
+          <w:szCs w:val="24"/>
+        </w:rPr>
+      </w:pPr>
+    </w:p>
+    <w:tbl>
+      <w:tblPr>
+        <w:tblStyle w:val="TableGrid"/>
+        <w:tblW w:w="9710" w:type="dxa"/>
+        <w:tblLook w:val="0020" w:firstRow="1" w:lastRow="0" w:firstColumn="0" w:lastColumn="0" w:noHBand="0" w:noVBand="0"/>
+      </w:tblPr>
+      <w:tblGrid>
+        <w:gridCol w:w="1977"/>
+        <w:gridCol w:w="1559"/>
+        <w:gridCol w:w="6174"/>
+      </w:tblGrid>
+      <w:tr>
+        <w:tc>
+          <w:tcPr>
+            <w:tcW w:w="1977" w:type="dxa"/>
+            <w:shd w:val="clear" w:color="auto" w:fill="BFBFBF" w:themeFill="background1" w:themeFillShade="BF"/>
+          </w:tcPr>
+          <w:p>
+            <w:pPr>
+              <w:jc w:val="center"/>
+              <w:rPr>
+                <w:b/>
+              </w:rPr>
+            </w:pPr>
+            <w:r>
+              <w:rPr>
+                <w:b/>
+              </w:rPr>
+              <w:t>Date/Time</w:t>
+            </w:r>
+          </w:p>
+        </w:tc>
+        <w:tc>
+          <w:tcPr>
+            <w:tcW w:w="1559" w:type="dxa"/>
+            <w:shd w:val="clear" w:color="auto" w:fill="BFBFBF" w:themeFill="background1" w:themeFillShade="BF"/>
+          </w:tcPr>
+          <w:p>
+            <w:pPr>
+              <w:jc w:val="center"/>
+              <w:rPr>
+                <w:b/>
+              </w:rPr>
+            </w:pPr>
+            <w:r>
+              <w:rPr>
+                <w:b/>
+              </w:rPr>
+              <w:t>Tester</w:t>
+            </w:r>
+          </w:p>
+        </w:tc>
+        <w:tc>
+          <w:tcPr>
+            <w:tcW w:w="6174" w:type="dxa"/>
+            <w:shd w:val="clear" w:color="auto" w:fill="BFBFBF" w:themeFill="background1" w:themeFillShade="BF"/>
+          </w:tcPr>
+          <w:p>
+            <w:pPr>
+              <w:jc w:val="center"/>
+              <w:rPr>
+                <w:b/>
+              </w:rPr>
+            </w:pPr>
+            <w:r>
+              <w:rPr>
+                <w:b/>
+              </w:rPr>
+              <w:t>Status</w:t>
+            </w:r>
+          </w:p>
+        </w:tc>
+      </w:tr>
+      <w:tr>
+        <w:tc>
+          <w:tcPr>
+            <w:tcW w:w="1977" w:type="dxa"/>
+          </w:tcPr>
+          <w:p>
+            <w:r>
+              <w:t xml:space="preserve">28/08/14 </w:t>
+            </w:r>
+            <w:r>
+              <w:t>8:36</w:t>
+            </w:r>
+            <w:r>
+              <w:t xml:space="preserve"> pm</w:t>
+            </w:r>
+          </w:p>
+        </w:tc>
+        <w:tc>
+          <w:tcPr>
+            <w:tcW w:w="1559" w:type="dxa"/>
+          </w:tcPr>
+          <w:p>
+            <w:r>
+              <w:t>Justin McKay</w:t>
+            </w:r>
+          </w:p>
+        </w:tc>
+        <w:tc>
+          <w:tcPr>
+            <w:tcW w:w="6174" w:type="dxa"/>
+          </w:tcPr>
+          <w:p>
+            <w:r>
+              <w:t xml:space="preserve">Test </w:t>
+            </w:r>
+            <w:r>
+              <w:t xml:space="preserve">Failed – </w:t>
+            </w:r>
+            <w:r>
+              <w:t>The book cannot be marked as disposed as it is not currently in the AVAILABLE, DAMAGED or LOST state.</w:t>
+            </w:r>
+          </w:p>
+        </w:tc>
+      </w:tr>
+      <w:tr>
+        <w:tc>
+          <w:tcPr>
+            <w:tcW w:w="1977" w:type="dxa"/>
+          </w:tcPr>
+          <w:p>
+            <w:r>
+              <w:t>28/08/14 8:38 pm</w:t>
+            </w:r>
+          </w:p>
+        </w:tc>
+        <w:tc>
+          <w:tcPr>
+            <w:tcW w:w="1559" w:type="dxa"/>
+          </w:tcPr>
+          <w:p>
+            <w:r>
+              <w:t>Justin McKay</w:t>
+            </w:r>
+          </w:p>
+        </w:tc>
+        <w:tc>
+          <w:tcPr>
+            <w:tcW w:w="6174" w:type="dxa"/>
+          </w:tcPr>
+          <w:p>
+            <w:r>
+              <w:t>Test Passed.</w:t>
+            </w:r>
+            <w:bookmarkStart w:id="8" w:name="_GoBack"/>
+            <w:bookmarkEnd w:id="8"/>
+          </w:p>
+        </w:tc>
+      </w:tr>
+    </w:tbl>
+    <w:p>
+      <w:pPr>
+        <w:spacing w:before="0"/>
+        <w:rPr>
+          <w:b/>
+          <w:sz w:val="24"/>
+          <w:szCs w:val="24"/>
+        </w:rPr>
+      </w:pPr>
     </w:p>
     <w:p>
       <w:pPr>
@@ -4892,7 +5307,23 @@
         <w:b/>
         <w:sz w:val="16"/>
       </w:rPr>
-      <w:t xml:space="preserve">&lt;company name&gt; | </w:t>
+      <w:t>&lt;</w:t>
+    </w:r>
+    <w:proofErr w:type="gramStart"/>
+    <w:r>
+      <w:rPr>
+        <w:b/>
+        <w:sz w:val="16"/>
+      </w:rPr>
+      <w:t>company</w:t>
+    </w:r>
+    <w:proofErr w:type="gramEnd"/>
+    <w:r>
+      <w:rPr>
+        <w:b/>
+        <w:sz w:val="16"/>
+      </w:rPr>
+      <w:t xml:space="preserve"> name&gt; | </w:t>
     </w:r>
     <w:r>
       <w:rPr>
@@ -5073,7 +5504,7 @@
         <w:noProof/>
         <w:sz w:val="16"/>
       </w:rPr>
-      <w:t>5</w:t>
+      <w:t>7</w:t>
     </w:r>
     <w:r>
       <w:rPr>
@@ -9465,7 +9896,7 @@
 </file>
 
 <file path=customXml/itemProps1.xml><?xml version="1.0" encoding="utf-8"?>
-<ds:datastoreItem xmlns:ds="http://schemas.openxmlformats.org/officeDocument/2006/customXml" ds:itemID="{155D431D-CAEE-451F-9FFE-09A30FBA365D}">
+<ds:datastoreItem xmlns:ds="http://schemas.openxmlformats.org/officeDocument/2006/customXml" ds:itemID="{DD7EC057-8EE4-4F32-825A-F75B2E3D20C0}">
   <ds:schemaRefs>
     <ds:schemaRef ds:uri="http://schemas.openxmlformats.org/officeDocument/2006/bibliography"/>
   </ds:schemaRefs>

</xml_diff>

<commit_message>
Implemented the 'Test_Can_Return_Book' test, and updated the UC Returned Borrowed Book Test Scenario Script to reflect the test results.
</commit_message>
<xml_diff>
--- a/Assignment 1/Test Specification & Results/UC Return Borrowed Book Test Scenario Script.docx
+++ b/Assignment 1/Test Specification & Results/UC Return Borrowed Book Test Scenario Script.docx
@@ -2794,13 +2794,13 @@
     <w:tbl>
       <w:tblPr>
         <w:tblStyle w:val="TableGrid"/>
-        <w:tblW w:w="8148" w:type="dxa"/>
+        <w:tblW w:w="9710" w:type="dxa"/>
         <w:tblLook w:val="0020" w:firstRow="1" w:lastRow="0" w:firstColumn="0" w:lastColumn="0" w:noHBand="0" w:noVBand="0"/>
       </w:tblPr>
       <w:tblGrid>
         <w:gridCol w:w="1977"/>
         <w:gridCol w:w="1559"/>
-        <w:gridCol w:w="4612"/>
+        <w:gridCol w:w="6174"/>
       </w:tblGrid>
       <w:tr>
         <w:tc>
@@ -2845,7 +2845,7 @@
         </w:tc>
         <w:tc>
           <w:tcPr>
-            <w:tcW w:w="4612" w:type="dxa"/>
+            <w:tcW w:w="6174" w:type="dxa"/>
             <w:shd w:val="clear" w:color="auto" w:fill="BFBFBF" w:themeFill="background1" w:themeFillShade="BF"/>
           </w:tcPr>
           <w:p>
@@ -2887,7 +2887,7 @@
         </w:tc>
         <w:tc>
           <w:tcPr>
-            <w:tcW w:w="4612" w:type="dxa"/>
+            <w:tcW w:w="6174" w:type="dxa"/>
           </w:tcPr>
           <w:p>
             <w:r>
@@ -2911,7 +2911,7 @@
         </w:tc>
         <w:tc>
           <w:tcPr>
-            <w:tcW w:w="4612" w:type="dxa"/>
+            <w:tcW w:w="6174" w:type="dxa"/>
           </w:tcPr>
           <w:p/>
         </w:tc>
@@ -3670,13 +3670,13 @@
     <w:tbl>
       <w:tblPr>
         <w:tblStyle w:val="TableGrid"/>
-        <w:tblW w:w="8148" w:type="dxa"/>
+        <w:tblW w:w="9710" w:type="dxa"/>
         <w:tblLook w:val="0020" w:firstRow="1" w:lastRow="0" w:firstColumn="0" w:lastColumn="0" w:noHBand="0" w:noVBand="0"/>
       </w:tblPr>
       <w:tblGrid>
         <w:gridCol w:w="1977"/>
         <w:gridCol w:w="1559"/>
-        <w:gridCol w:w="4612"/>
+        <w:gridCol w:w="6174"/>
       </w:tblGrid>
       <w:tr>
         <w:tc>
@@ -3721,7 +3721,7 @@
         </w:tc>
         <w:tc>
           <w:tcPr>
-            <w:tcW w:w="4612" w:type="dxa"/>
+            <w:tcW w:w="6174" w:type="dxa"/>
             <w:shd w:val="clear" w:color="auto" w:fill="BFBFBF" w:themeFill="background1" w:themeFillShade="BF"/>
           </w:tcPr>
           <w:p>
@@ -3763,7 +3763,7 @@
         </w:tc>
         <w:tc>
           <w:tcPr>
-            <w:tcW w:w="4612" w:type="dxa"/>
+            <w:tcW w:w="6174" w:type="dxa"/>
           </w:tcPr>
           <w:p>
             <w:r>
@@ -3790,7 +3790,7 @@
         </w:tc>
         <w:tc>
           <w:tcPr>
-            <w:tcW w:w="4612" w:type="dxa"/>
+            <w:tcW w:w="6174" w:type="dxa"/>
           </w:tcPr>
           <w:p/>
         </w:tc>
@@ -4423,6 +4423,149 @@
         <w:spacing w:before="0"/>
       </w:pPr>
     </w:p>
+    <w:tbl>
+      <w:tblPr>
+        <w:tblStyle w:val="TableGrid"/>
+        <w:tblW w:w="9710" w:type="dxa"/>
+        <w:tblLook w:val="0020" w:firstRow="1" w:lastRow="0" w:firstColumn="0" w:lastColumn="0" w:noHBand="0" w:noVBand="0"/>
+      </w:tblPr>
+      <w:tblGrid>
+        <w:gridCol w:w="1977"/>
+        <w:gridCol w:w="1559"/>
+        <w:gridCol w:w="6174"/>
+      </w:tblGrid>
+      <w:tr>
+        <w:tc>
+          <w:tcPr>
+            <w:tcW w:w="1977" w:type="dxa"/>
+            <w:shd w:val="clear" w:color="auto" w:fill="BFBFBF" w:themeFill="background1" w:themeFillShade="BF"/>
+          </w:tcPr>
+          <w:p>
+            <w:pPr>
+              <w:jc w:val="center"/>
+              <w:rPr>
+                <w:b/>
+              </w:rPr>
+            </w:pPr>
+            <w:r>
+              <w:rPr>
+                <w:b/>
+              </w:rPr>
+              <w:t>Date/Time</w:t>
+            </w:r>
+          </w:p>
+        </w:tc>
+        <w:tc>
+          <w:tcPr>
+            <w:tcW w:w="1559" w:type="dxa"/>
+            <w:shd w:val="clear" w:color="auto" w:fill="BFBFBF" w:themeFill="background1" w:themeFillShade="BF"/>
+          </w:tcPr>
+          <w:p>
+            <w:pPr>
+              <w:jc w:val="center"/>
+              <w:rPr>
+                <w:b/>
+              </w:rPr>
+            </w:pPr>
+            <w:r>
+              <w:rPr>
+                <w:b/>
+              </w:rPr>
+              <w:t>Tester</w:t>
+            </w:r>
+          </w:p>
+        </w:tc>
+        <w:tc>
+          <w:tcPr>
+            <w:tcW w:w="6174" w:type="dxa"/>
+            <w:shd w:val="clear" w:color="auto" w:fill="BFBFBF" w:themeFill="background1" w:themeFillShade="BF"/>
+          </w:tcPr>
+          <w:p>
+            <w:pPr>
+              <w:jc w:val="center"/>
+              <w:rPr>
+                <w:b/>
+              </w:rPr>
+            </w:pPr>
+            <w:r>
+              <w:rPr>
+                <w:b/>
+              </w:rPr>
+              <w:t>Status</w:t>
+            </w:r>
+          </w:p>
+        </w:tc>
+      </w:tr>
+      <w:tr>
+        <w:tc>
+          <w:tcPr>
+            <w:tcW w:w="1977" w:type="dxa"/>
+          </w:tcPr>
+          <w:p>
+            <w:r>
+              <w:t xml:space="preserve">28/08/14 </w:t>
+            </w:r>
+            <w:r>
+              <w:t>8</w:t>
+            </w:r>
+            <w:r>
+              <w:t>:</w:t>
+            </w:r>
+            <w:r>
+              <w:t>55</w:t>
+            </w:r>
+            <w:r>
+              <w:t xml:space="preserve"> pm</w:t>
+            </w:r>
+          </w:p>
+        </w:tc>
+        <w:tc>
+          <w:tcPr>
+            <w:tcW w:w="1559" w:type="dxa"/>
+          </w:tcPr>
+          <w:p>
+            <w:r>
+              <w:t>Justin McKay</w:t>
+            </w:r>
+          </w:p>
+        </w:tc>
+        <w:tc>
+          <w:tcPr>
+            <w:tcW w:w="6174" w:type="dxa"/>
+          </w:tcPr>
+          <w:p>
+            <w:r>
+              <w:t>Test Passed.</w:t>
+            </w:r>
+          </w:p>
+        </w:tc>
+      </w:tr>
+      <w:tr>
+        <w:tc>
+          <w:tcPr>
+            <w:tcW w:w="1977" w:type="dxa"/>
+          </w:tcPr>
+          <w:p/>
+        </w:tc>
+        <w:tc>
+          <w:tcPr>
+            <w:tcW w:w="1559" w:type="dxa"/>
+          </w:tcPr>
+          <w:p/>
+        </w:tc>
+        <w:tc>
+          <w:tcPr>
+            <w:tcW w:w="6174" w:type="dxa"/>
+          </w:tcPr>
+          <w:p/>
+        </w:tc>
+      </w:tr>
+    </w:tbl>
+    <w:p>
+      <w:pPr>
+        <w:spacing w:before="0"/>
+      </w:pPr>
+    </w:p>
     <w:p/>
     <w:p>
       <w:pPr>
@@ -4436,6 +4579,8 @@
       <w:r>
         <w:br w:type="page"/>
       </w:r>
+      <w:bookmarkStart w:id="8" w:name="_GoBack"/>
+      <w:bookmarkEnd w:id="8"/>
     </w:p>
     <w:p>
       <w:pPr>
@@ -5146,13 +5291,7 @@
           </w:tcPr>
           <w:p>
             <w:r>
-              <w:t xml:space="preserve">28/08/14 </w:t>
-            </w:r>
-            <w:r>
-              <w:t>8:36</w:t>
-            </w:r>
-            <w:r>
-              <w:t xml:space="preserve"> pm</w:t>
+              <w:t>28/08/14 8:36 pm</w:t>
             </w:r>
           </w:p>
         </w:tc>
@@ -5172,10 +5311,7 @@
           </w:tcPr>
           <w:p>
             <w:r>
-              <w:t xml:space="preserve">Test </w:t>
-            </w:r>
-            <w:r>
-              <w:t xml:space="preserve">Failed – </w:t>
+              <w:t xml:space="preserve">Test Failed – </w:t>
             </w:r>
             <w:r>
               <w:t>The book cannot be marked as disposed as it is not currently in the AVAILABLE, DAMAGED or LOST state.</w:t>
@@ -5212,8 +5348,6 @@
             <w:r>
               <w:t>Test Passed.</w:t>
             </w:r>
-            <w:bookmarkStart w:id="8" w:name="_GoBack"/>
-            <w:bookmarkEnd w:id="8"/>
           </w:p>
         </w:tc>
       </w:tr>
@@ -5397,7 +5531,7 @@
         <w:noProof/>
         <w:sz w:val="16"/>
       </w:rPr>
-      <w:t>6</w:t>
+      <w:t>4</w:t>
     </w:r>
     <w:r>
       <w:rPr>
@@ -5504,7 +5638,7 @@
         <w:noProof/>
         <w:sz w:val="16"/>
       </w:rPr>
-      <w:t>7</w:t>
+      <w:t>5</w:t>
     </w:r>
     <w:r>
       <w:rPr>
@@ -9896,7 +10030,7 @@
 </file>
 
 <file path=customXml/itemProps1.xml><?xml version="1.0" encoding="utf-8"?>
-<ds:datastoreItem xmlns:ds="http://schemas.openxmlformats.org/officeDocument/2006/customXml" ds:itemID="{DD7EC057-8EE4-4F32-825A-F75B2E3D20C0}">
+<ds:datastoreItem xmlns:ds="http://schemas.openxmlformats.org/officeDocument/2006/customXml" ds:itemID="{B6AA3044-F21C-4009-9393-11A364CDAF94}">
   <ds:schemaRefs>
     <ds:schemaRef ds:uri="http://schemas.openxmlformats.org/officeDocument/2006/bibliography"/>
   </ds:schemaRefs>

</xml_diff>